<commit_message>
[Cade]: Python app update
</commit_message>
<xml_diff>
--- a/resources/Data Shape & Roots.docx
+++ b/resources/Data Shape & Roots.docx
@@ -12,6 +12,8 @@
           <w:szCs w:val="24"/>
         </w:rPr>
       </w:pPr>
+      <w:bookmarkStart w:id="0" w:name="_GoBack"/>
+      <w:bookmarkEnd w:id="0"/>
       <w:r>
         <w:rPr>
           <w:rFonts w:ascii="Times New Roman" w:hAnsi="Times New Roman" w:cs="Times New Roman"/>
@@ -37,7 +39,15 @@
           <w:sz w:val="24"/>
           <w:szCs w:val="24"/>
         </w:rPr>
-        <w:t xml:space="preserve">Pull </w:t>
+        <w:t>Get</w:t>
+      </w:r>
+      <w:r>
+        <w:rPr>
+          <w:rFonts w:ascii="Times New Roman" w:hAnsi="Times New Roman" w:cs="Times New Roman"/>
+          <w:sz w:val="24"/>
+          <w:szCs w:val="24"/>
+        </w:rPr>
+        <w:t xml:space="preserve"> </w:t>
       </w:r>
       <w:r>
         <w:rPr>
@@ -55,13 +65,23 @@
         </w:rPr>
         <w:t xml:space="preserve"> </w:t>
       </w:r>
-      <w:r>
-        <w:rPr>
-          <w:rFonts w:ascii="Times New Roman" w:hAnsi="Times New Roman" w:cs="Times New Roman"/>
-          <w:sz w:val="24"/>
-          <w:szCs w:val="24"/>
-        </w:rPr>
-        <w:t xml:space="preserve">For </w:t>
+      <w:proofErr w:type="gramStart"/>
+      <w:r>
+        <w:rPr>
+          <w:rFonts w:ascii="Times New Roman" w:hAnsi="Times New Roman" w:cs="Times New Roman"/>
+          <w:sz w:val="24"/>
+          <w:szCs w:val="24"/>
+        </w:rPr>
+        <w:t>For</w:t>
+      </w:r>
+      <w:proofErr w:type="gramEnd"/>
+      <w:r>
+        <w:rPr>
+          <w:rFonts w:ascii="Times New Roman" w:hAnsi="Times New Roman" w:cs="Times New Roman"/>
+          <w:sz w:val="24"/>
+          <w:szCs w:val="24"/>
+        </w:rPr>
+        <w:t xml:space="preserve"> </w:t>
       </w:r>
       <w:r>
         <w:rPr>
@@ -173,7 +193,15 @@
           <w:sz w:val="24"/>
           <w:szCs w:val="24"/>
         </w:rPr>
-        <w:t xml:space="preserve">Pull </w:t>
+        <w:t>Get</w:t>
+      </w:r>
+      <w:r>
+        <w:rPr>
+          <w:rFonts w:ascii="Times New Roman" w:hAnsi="Times New Roman" w:cs="Times New Roman"/>
+          <w:sz w:val="24"/>
+          <w:szCs w:val="24"/>
+        </w:rPr>
+        <w:t xml:space="preserve"> </w:t>
       </w:r>
       <w:r>
         <w:rPr>
@@ -189,7 +217,25 @@
           <w:sz w:val="24"/>
           <w:szCs w:val="24"/>
         </w:rPr>
-        <w:t xml:space="preserve"> For Login {</w:t>
+        <w:t xml:space="preserve"> </w:t>
+      </w:r>
+      <w:proofErr w:type="gramStart"/>
+      <w:r>
+        <w:rPr>
+          <w:rFonts w:ascii="Times New Roman" w:hAnsi="Times New Roman" w:cs="Times New Roman"/>
+          <w:sz w:val="24"/>
+          <w:szCs w:val="24"/>
+        </w:rPr>
+        <w:t>For</w:t>
+      </w:r>
+      <w:proofErr w:type="gramEnd"/>
+      <w:r>
+        <w:rPr>
+          <w:rFonts w:ascii="Times New Roman" w:hAnsi="Times New Roman" w:cs="Times New Roman"/>
+          <w:sz w:val="24"/>
+          <w:szCs w:val="24"/>
+        </w:rPr>
+        <w:t xml:space="preserve"> Login {</w:t>
       </w:r>
     </w:p>
     <w:p>
@@ -511,7 +557,25 @@
           <w:sz w:val="24"/>
           <w:szCs w:val="24"/>
         </w:rPr>
-        <w:t xml:space="preserve"> For Register {</w:t>
+        <w:t xml:space="preserve"> </w:t>
+      </w:r>
+      <w:proofErr w:type="gramStart"/>
+      <w:r>
+        <w:rPr>
+          <w:rFonts w:ascii="Times New Roman" w:hAnsi="Times New Roman" w:cs="Times New Roman"/>
+          <w:sz w:val="24"/>
+          <w:szCs w:val="24"/>
+        </w:rPr>
+        <w:t>For</w:t>
+      </w:r>
+      <w:proofErr w:type="gramEnd"/>
+      <w:r>
+        <w:rPr>
+          <w:rFonts w:ascii="Times New Roman" w:hAnsi="Times New Roman" w:cs="Times New Roman"/>
+          <w:sz w:val="24"/>
+          <w:szCs w:val="24"/>
+        </w:rPr>
+        <w:t xml:space="preserve"> Register {</w:t>
       </w:r>
     </w:p>
     <w:p>
@@ -682,7 +746,23 @@
           <w:sz w:val="24"/>
           <w:szCs w:val="24"/>
         </w:rPr>
-        <w:t xml:space="preserve"> Pull request</w:t>
+        <w:t xml:space="preserve"> </w:t>
+      </w:r>
+      <w:r>
+        <w:rPr>
+          <w:rFonts w:ascii="Times New Roman" w:hAnsi="Times New Roman" w:cs="Times New Roman"/>
+          <w:sz w:val="24"/>
+          <w:szCs w:val="24"/>
+        </w:rPr>
+        <w:t>Get</w:t>
+      </w:r>
+      <w:r>
+        <w:rPr>
+          <w:rFonts w:ascii="Times New Roman" w:hAnsi="Times New Roman" w:cs="Times New Roman"/>
+          <w:sz w:val="24"/>
+          <w:szCs w:val="24"/>
+        </w:rPr>
+        <w:t xml:space="preserve"> request</w:t>
       </w:r>
     </w:p>
     <w:p>
@@ -1230,7 +1310,15 @@
           <w:sz w:val="24"/>
           <w:szCs w:val="24"/>
         </w:rPr>
-        <w:t xml:space="preserve">Pull </w:t>
+        <w:t>Get</w:t>
+      </w:r>
+      <w:r>
+        <w:rPr>
+          <w:rFonts w:ascii="Times New Roman" w:hAnsi="Times New Roman" w:cs="Times New Roman"/>
+          <w:sz w:val="24"/>
+          <w:szCs w:val="24"/>
+        </w:rPr>
+        <w:t xml:space="preserve"> </w:t>
       </w:r>
       <w:r>
         <w:rPr>
@@ -1331,7 +1419,15 @@
           <w:sz w:val="24"/>
           <w:szCs w:val="24"/>
         </w:rPr>
-        <w:t xml:space="preserve">Pull </w:t>
+        <w:t>Get</w:t>
+      </w:r>
+      <w:r>
+        <w:rPr>
+          <w:rFonts w:ascii="Times New Roman" w:hAnsi="Times New Roman" w:cs="Times New Roman"/>
+          <w:sz w:val="24"/>
+          <w:szCs w:val="24"/>
+        </w:rPr>
+        <w:t xml:space="preserve"> </w:t>
       </w:r>
       <w:r>
         <w:rPr>
@@ -1640,7 +1736,15 @@
           <w:sz w:val="24"/>
           <w:szCs w:val="24"/>
         </w:rPr>
-        <w:t xml:space="preserve">Pull </w:t>
+        <w:t>Get</w:t>
+      </w:r>
+      <w:r>
+        <w:rPr>
+          <w:rFonts w:ascii="Times New Roman" w:hAnsi="Times New Roman" w:cs="Times New Roman"/>
+          <w:sz w:val="24"/>
+          <w:szCs w:val="24"/>
+        </w:rPr>
+        <w:t xml:space="preserve"> </w:t>
       </w:r>
       <w:r>
         <w:rPr>
@@ -1725,7 +1829,15 @@
           <w:sz w:val="24"/>
           <w:szCs w:val="24"/>
         </w:rPr>
-        <w:t xml:space="preserve">Pull </w:t>
+        <w:t>Get</w:t>
+      </w:r>
+      <w:r>
+        <w:rPr>
+          <w:rFonts w:ascii="Times New Roman" w:hAnsi="Times New Roman" w:cs="Times New Roman"/>
+          <w:sz w:val="24"/>
+          <w:szCs w:val="24"/>
+        </w:rPr>
+        <w:t xml:space="preserve"> </w:t>
       </w:r>
       <w:r>
         <w:rPr>
@@ -2063,7 +2175,43 @@
           <w:sz w:val="24"/>
           <w:szCs w:val="24"/>
         </w:rPr>
-        <w:t>, The specified value sent is relative to the current value in DB. So -2 would subtract 2 from the current value in DB. Likewise, 2 would add 2 to the current value of DB.</w:t>
+        <w:t xml:space="preserve">, </w:t>
+      </w:r>
+      <w:proofErr w:type="gramStart"/>
+      <w:r>
+        <w:rPr>
+          <w:rFonts w:ascii="Times New Roman" w:hAnsi="Times New Roman" w:cs="Times New Roman"/>
+          <w:sz w:val="24"/>
+          <w:szCs w:val="24"/>
+        </w:rPr>
+        <w:t>The</w:t>
+      </w:r>
+      <w:proofErr w:type="gramEnd"/>
+      <w:r>
+        <w:rPr>
+          <w:rFonts w:ascii="Times New Roman" w:hAnsi="Times New Roman" w:cs="Times New Roman"/>
+          <w:sz w:val="24"/>
+          <w:szCs w:val="24"/>
+        </w:rPr>
+        <w:t xml:space="preserve"> specified value sent is relative to the current value in DB. </w:t>
+      </w:r>
+      <w:proofErr w:type="gramStart"/>
+      <w:r>
+        <w:rPr>
+          <w:rFonts w:ascii="Times New Roman" w:hAnsi="Times New Roman" w:cs="Times New Roman"/>
+          <w:sz w:val="24"/>
+          <w:szCs w:val="24"/>
+        </w:rPr>
+        <w:t>So</w:t>
+      </w:r>
+      <w:proofErr w:type="gramEnd"/>
+      <w:r>
+        <w:rPr>
+          <w:rFonts w:ascii="Times New Roman" w:hAnsi="Times New Roman" w:cs="Times New Roman"/>
+          <w:sz w:val="24"/>
+          <w:szCs w:val="24"/>
+        </w:rPr>
+        <w:t xml:space="preserve"> -2 would subtract 2 from the current value in DB. Likewise, 2 would add 2 to the current value of DB.</w:t>
       </w:r>
     </w:p>
     <w:p>
@@ -2655,7 +2803,15 @@
           <w:sz w:val="24"/>
           <w:szCs w:val="24"/>
         </w:rPr>
-        <w:t xml:space="preserve">Pull </w:t>
+        <w:t>Get</w:t>
+      </w:r>
+      <w:r>
+        <w:rPr>
+          <w:rFonts w:ascii="Times New Roman" w:hAnsi="Times New Roman" w:cs="Times New Roman"/>
+          <w:sz w:val="24"/>
+          <w:szCs w:val="24"/>
+        </w:rPr>
+        <w:t xml:space="preserve"> </w:t>
       </w:r>
       <w:r>
         <w:rPr>
@@ -2680,7 +2836,15 @@
           <w:sz w:val="24"/>
           <w:szCs w:val="24"/>
         </w:rPr>
-        <w:t xml:space="preserve">Pull </w:t>
+        <w:t>Get</w:t>
+      </w:r>
+      <w:r>
+        <w:rPr>
+          <w:rFonts w:ascii="Times New Roman" w:hAnsi="Times New Roman" w:cs="Times New Roman"/>
+          <w:sz w:val="24"/>
+          <w:szCs w:val="24"/>
+        </w:rPr>
+        <w:t xml:space="preserve"> </w:t>
       </w:r>
       <w:r>
         <w:rPr>
@@ -3383,7 +3547,15 @@
           <w:sz w:val="24"/>
           <w:szCs w:val="24"/>
         </w:rPr>
-        <w:t xml:space="preserve">Pull </w:t>
+        <w:t>Get</w:t>
+      </w:r>
+      <w:r>
+        <w:rPr>
+          <w:rFonts w:ascii="Times New Roman" w:hAnsi="Times New Roman" w:cs="Times New Roman"/>
+          <w:sz w:val="24"/>
+          <w:szCs w:val="24"/>
+        </w:rPr>
+        <w:t xml:space="preserve"> </w:t>
       </w:r>
       <w:r>
         <w:rPr>
@@ -3451,7 +3623,15 @@
           <w:sz w:val="24"/>
           <w:szCs w:val="24"/>
         </w:rPr>
-        <w:t xml:space="preserve">Pull </w:t>
+        <w:t>Get</w:t>
+      </w:r>
+      <w:r>
+        <w:rPr>
+          <w:rFonts w:ascii="Times New Roman" w:hAnsi="Times New Roman" w:cs="Times New Roman"/>
+          <w:sz w:val="24"/>
+          <w:szCs w:val="24"/>
+        </w:rPr>
+        <w:t xml:space="preserve"> </w:t>
       </w:r>
       <w:r>
         <w:rPr>
@@ -3467,8 +3647,18 @@
           <w:sz w:val="24"/>
           <w:szCs w:val="24"/>
         </w:rPr>
-        <w:t>: { {</w:t>
-      </w:r>
+        <w:t xml:space="preserve">: </w:t>
+      </w:r>
+      <w:proofErr w:type="gramStart"/>
+      <w:r>
+        <w:rPr>
+          <w:rFonts w:ascii="Times New Roman" w:hAnsi="Times New Roman" w:cs="Times New Roman"/>
+          <w:sz w:val="24"/>
+          <w:szCs w:val="24"/>
+        </w:rPr>
+        <w:t>{ {</w:t>
+      </w:r>
+      <w:proofErr w:type="gramEnd"/>
     </w:p>
     <w:p>
       <w:pPr>
@@ -3711,7 +3901,15 @@
           <w:sz w:val="24"/>
           <w:szCs w:val="24"/>
         </w:rPr>
-        <w:t xml:space="preserve">Pull </w:t>
+        <w:t>Get</w:t>
+      </w:r>
+      <w:r>
+        <w:rPr>
+          <w:rFonts w:ascii="Times New Roman" w:hAnsi="Times New Roman" w:cs="Times New Roman"/>
+          <w:sz w:val="24"/>
+          <w:szCs w:val="24"/>
+        </w:rPr>
+        <w:t xml:space="preserve"> </w:t>
       </w:r>
       <w:r>
         <w:rPr>
@@ -3779,7 +3977,15 @@
           <w:sz w:val="24"/>
           <w:szCs w:val="24"/>
         </w:rPr>
-        <w:t xml:space="preserve">Pull </w:t>
+        <w:t>Get</w:t>
+      </w:r>
+      <w:r>
+        <w:rPr>
+          <w:rFonts w:ascii="Times New Roman" w:hAnsi="Times New Roman" w:cs="Times New Roman"/>
+          <w:sz w:val="24"/>
+          <w:szCs w:val="24"/>
+        </w:rPr>
+        <w:t xml:space="preserve"> </w:t>
       </w:r>
       <w:r>
         <w:rPr>
@@ -5103,7 +5309,15 @@
           <w:sz w:val="24"/>
           <w:szCs w:val="24"/>
         </w:rPr>
-        <w:t xml:space="preserve">Pull </w:t>
+        <w:t>Get</w:t>
+      </w:r>
+      <w:r>
+        <w:rPr>
+          <w:rFonts w:ascii="Times New Roman" w:hAnsi="Times New Roman" w:cs="Times New Roman"/>
+          <w:sz w:val="24"/>
+          <w:szCs w:val="24"/>
+        </w:rPr>
+        <w:t xml:space="preserve"> </w:t>
       </w:r>
       <w:r>
         <w:rPr>
@@ -5298,7 +5512,15 @@
           <w:sz w:val="24"/>
           <w:szCs w:val="24"/>
         </w:rPr>
-        <w:t xml:space="preserve">Pull </w:t>
+        <w:t>Get</w:t>
+      </w:r>
+      <w:r>
+        <w:rPr>
+          <w:rFonts w:ascii="Times New Roman" w:hAnsi="Times New Roman" w:cs="Times New Roman"/>
+          <w:sz w:val="24"/>
+          <w:szCs w:val="24"/>
+        </w:rPr>
+        <w:t xml:space="preserve"> </w:t>
       </w:r>
       <w:r>
         <w:rPr>
@@ -5517,7 +5739,15 @@
           <w:sz w:val="24"/>
           <w:szCs w:val="24"/>
         </w:rPr>
-        <w:t xml:space="preserve">Pull </w:t>
+        <w:t>Get</w:t>
+      </w:r>
+      <w:r>
+        <w:rPr>
+          <w:rFonts w:ascii="Times New Roman" w:hAnsi="Times New Roman" w:cs="Times New Roman"/>
+          <w:sz w:val="24"/>
+          <w:szCs w:val="24"/>
+        </w:rPr>
+        <w:t xml:space="preserve"> </w:t>
       </w:r>
       <w:r>
         <w:rPr>
@@ -5624,15 +5854,7 @@
           <w:sz w:val="24"/>
           <w:szCs w:val="24"/>
         </w:rPr>
-        <w:t>Pu</w:t>
-      </w:r>
-      <w:r>
-        <w:rPr>
-          <w:rFonts w:ascii="Times New Roman" w:hAnsi="Times New Roman" w:cs="Times New Roman"/>
-          <w:sz w:val="24"/>
-          <w:szCs w:val="24"/>
-        </w:rPr>
-        <w:t>ll</w:t>
+        <w:t>Get</w:t>
       </w:r>
       <w:r>
         <w:rPr>
@@ -5725,7 +5947,15 @@
           <w:sz w:val="24"/>
           <w:szCs w:val="24"/>
         </w:rPr>
-        <w:t xml:space="preserve">Pull </w:t>
+        <w:t>Get</w:t>
+      </w:r>
+      <w:r>
+        <w:rPr>
+          <w:rFonts w:ascii="Times New Roman" w:hAnsi="Times New Roman" w:cs="Times New Roman"/>
+          <w:sz w:val="24"/>
+          <w:szCs w:val="24"/>
+        </w:rPr>
+        <w:t xml:space="preserve"> </w:t>
       </w:r>
       <w:r>
         <w:rPr>
@@ -5978,7 +6208,15 @@
           <w:sz w:val="24"/>
           <w:szCs w:val="24"/>
         </w:rPr>
-        <w:t xml:space="preserve">Pull </w:t>
+        <w:t>Get</w:t>
+      </w:r>
+      <w:r>
+        <w:rPr>
+          <w:rFonts w:ascii="Times New Roman" w:hAnsi="Times New Roman" w:cs="Times New Roman"/>
+          <w:sz w:val="24"/>
+          <w:szCs w:val="24"/>
+        </w:rPr>
+        <w:t xml:space="preserve"> </w:t>
       </w:r>
       <w:r>
         <w:rPr>
@@ -6090,7 +6328,15 @@
           <w:sz w:val="24"/>
           <w:szCs w:val="24"/>
         </w:rPr>
-        <w:t xml:space="preserve">Pull </w:t>
+        <w:t>Get</w:t>
+      </w:r>
+      <w:r>
+        <w:rPr>
+          <w:rFonts w:ascii="Times New Roman" w:hAnsi="Times New Roman" w:cs="Times New Roman"/>
+          <w:sz w:val="24"/>
+          <w:szCs w:val="24"/>
+        </w:rPr>
+        <w:t xml:space="preserve"> </w:t>
       </w:r>
       <w:r>
         <w:rPr>
@@ -6274,15 +6520,7 @@
           <w:szCs w:val="24"/>
         </w:rPr>
         <w:lastRenderedPageBreak/>
-        <w:t>Pu</w:t>
-      </w:r>
-      <w:r>
-        <w:rPr>
-          <w:rFonts w:ascii="Times New Roman" w:hAnsi="Times New Roman" w:cs="Times New Roman"/>
-          <w:sz w:val="24"/>
-          <w:szCs w:val="24"/>
-        </w:rPr>
-        <w:t>ll</w:t>
+        <w:t>Get</w:t>
       </w:r>
       <w:r>
         <w:rPr>
@@ -6377,13 +6615,23 @@
         </w:rPr>
         <w:t>160.00</w:t>
       </w:r>
-      <w:r>
-        <w:rPr>
-          <w:rFonts w:ascii="Times New Roman" w:hAnsi="Times New Roman" w:cs="Times New Roman"/>
-          <w:sz w:val="24"/>
-          <w:szCs w:val="24"/>
-        </w:rPr>
-        <w:t>},{101-45251-000,4,</w:t>
+      <w:proofErr w:type="gramStart"/>
+      <w:r>
+        <w:rPr>
+          <w:rFonts w:ascii="Times New Roman" w:hAnsi="Times New Roman" w:cs="Times New Roman"/>
+          <w:sz w:val="24"/>
+          <w:szCs w:val="24"/>
+        </w:rPr>
+        <w:t>},{</w:t>
+      </w:r>
+      <w:proofErr w:type="gramEnd"/>
+      <w:r>
+        <w:rPr>
+          <w:rFonts w:ascii="Times New Roman" w:hAnsi="Times New Roman" w:cs="Times New Roman"/>
+          <w:sz w:val="24"/>
+          <w:szCs w:val="24"/>
+        </w:rPr>
+        <w:t>101-45251-000,4,</w:t>
       </w:r>
       <w:r>
         <w:rPr>
@@ -6441,15 +6689,7 @@
           <w:sz w:val="24"/>
           <w:szCs w:val="24"/>
         </w:rPr>
-        <w:t>Pu</w:t>
-      </w:r>
-      <w:r>
-        <w:rPr>
-          <w:rFonts w:ascii="Times New Roman" w:hAnsi="Times New Roman" w:cs="Times New Roman"/>
-          <w:sz w:val="24"/>
-          <w:szCs w:val="24"/>
-        </w:rPr>
-        <w:t>ll</w:t>
+        <w:t>Get</w:t>
       </w:r>
       <w:r>
         <w:rPr>
@@ -6748,7 +6988,25 @@
           <w:sz w:val="24"/>
           <w:szCs w:val="24"/>
         </w:rPr>
-        <w:t>Parts: “{1245AV, 2,160.00},{101-45251-000,4,80.00},…”,</w:t>
+        <w:t>Parts: “{1245AV, 2,160.00</w:t>
+      </w:r>
+      <w:proofErr w:type="gramStart"/>
+      <w:r>
+        <w:rPr>
+          <w:rFonts w:ascii="Times New Roman" w:hAnsi="Times New Roman" w:cs="Times New Roman"/>
+          <w:sz w:val="24"/>
+          <w:szCs w:val="24"/>
+        </w:rPr>
+        <w:t>},{</w:t>
+      </w:r>
+      <w:proofErr w:type="gramEnd"/>
+      <w:r>
+        <w:rPr>
+          <w:rFonts w:ascii="Times New Roman" w:hAnsi="Times New Roman" w:cs="Times New Roman"/>
+          <w:sz w:val="24"/>
+          <w:szCs w:val="24"/>
+        </w:rPr>
+        <w:t>101-45251-000,4,80.00},…”,</w:t>
       </w:r>
     </w:p>
     <w:p>
@@ -7023,7 +7281,25 @@
           <w:sz w:val="24"/>
           <w:szCs w:val="24"/>
         </w:rPr>
-        <w:t>Follows patter of invoice with the id’s first number decrementing to 2. For example an invoice ID would be 3001 and a quote ID would be 1001.</w:t>
+        <w:t xml:space="preserve">Follows patter of invoice with the id’s first number decrementing to 2. For </w:t>
+      </w:r>
+      <w:proofErr w:type="gramStart"/>
+      <w:r>
+        <w:rPr>
+          <w:rFonts w:ascii="Times New Roman" w:hAnsi="Times New Roman" w:cs="Times New Roman"/>
+          <w:sz w:val="24"/>
+          <w:szCs w:val="24"/>
+        </w:rPr>
+        <w:t>example</w:t>
+      </w:r>
+      <w:proofErr w:type="gramEnd"/>
+      <w:r>
+        <w:rPr>
+          <w:rFonts w:ascii="Times New Roman" w:hAnsi="Times New Roman" w:cs="Times New Roman"/>
+          <w:sz w:val="24"/>
+          <w:szCs w:val="24"/>
+        </w:rPr>
+        <w:t xml:space="preserve"> an invoice ID would be 3001 and a quote ID would be 1001.</w:t>
       </w:r>
     </w:p>
     <w:p>
@@ -7205,7 +7481,15 @@
           <w:sz w:val="24"/>
           <w:szCs w:val="24"/>
         </w:rPr>
-        <w:t xml:space="preserve">Pull </w:t>
+        <w:t>Get</w:t>
+      </w:r>
+      <w:r>
+        <w:rPr>
+          <w:rFonts w:ascii="Times New Roman" w:hAnsi="Times New Roman" w:cs="Times New Roman"/>
+          <w:sz w:val="24"/>
+          <w:szCs w:val="24"/>
+        </w:rPr>
+        <w:t xml:space="preserve"> </w:t>
       </w:r>
       <w:r>
         <w:rPr>
@@ -7241,8 +7525,6 @@
         <w:tab/>
         <w:t>Type: 1,</w:t>
       </w:r>
-      <w:bookmarkStart w:id="0" w:name="_GoBack"/>
-      <w:bookmarkEnd w:id="0"/>
     </w:p>
     <w:p>
       <w:pPr>
@@ -7348,7 +7630,15 @@
           <w:sz w:val="24"/>
           <w:szCs w:val="24"/>
         </w:rPr>
-        <w:t xml:space="preserve">Pull </w:t>
+        <w:t>Get</w:t>
+      </w:r>
+      <w:r>
+        <w:rPr>
+          <w:rFonts w:ascii="Times New Roman" w:hAnsi="Times New Roman" w:cs="Times New Roman"/>
+          <w:sz w:val="24"/>
+          <w:szCs w:val="24"/>
+        </w:rPr>
+        <w:t xml:space="preserve"> </w:t>
       </w:r>
       <w:r>
         <w:rPr>
@@ -7423,7 +7713,41 @@
           <w:sz w:val="24"/>
           <w:szCs w:val="24"/>
         </w:rPr>
-        <w:t>Type tells the server where to pull the history from. The number is related to the initial number in the ID’s. So 1 would be quotes, 2 would be work orders, and 3 would be invoices.</w:t>
+        <w:t xml:space="preserve">Type tells the server where to </w:t>
+      </w:r>
+      <w:r>
+        <w:rPr>
+          <w:rFonts w:ascii="Times New Roman" w:hAnsi="Times New Roman" w:cs="Times New Roman"/>
+          <w:sz w:val="24"/>
+          <w:szCs w:val="24"/>
+        </w:rPr>
+        <w:t>Get</w:t>
+      </w:r>
+      <w:r>
+        <w:rPr>
+          <w:rFonts w:ascii="Times New Roman" w:hAnsi="Times New Roman" w:cs="Times New Roman"/>
+          <w:sz w:val="24"/>
+          <w:szCs w:val="24"/>
+        </w:rPr>
+        <w:t xml:space="preserve"> the history from. The number is related to the initial number in the ID’s. </w:t>
+      </w:r>
+      <w:proofErr w:type="gramStart"/>
+      <w:r>
+        <w:rPr>
+          <w:rFonts w:ascii="Times New Roman" w:hAnsi="Times New Roman" w:cs="Times New Roman"/>
+          <w:sz w:val="24"/>
+          <w:szCs w:val="24"/>
+        </w:rPr>
+        <w:t>So</w:t>
+      </w:r>
+      <w:proofErr w:type="gramEnd"/>
+      <w:r>
+        <w:rPr>
+          <w:rFonts w:ascii="Times New Roman" w:hAnsi="Times New Roman" w:cs="Times New Roman"/>
+          <w:sz w:val="24"/>
+          <w:szCs w:val="24"/>
+        </w:rPr>
+        <w:t xml:space="preserve"> 1 would be quotes, 2 would be work orders, and 3 would be invoices.</w:t>
       </w:r>
     </w:p>
     <w:p>

</xml_diff>

<commit_message>
[CADE]: Objects created and program exec changes
</commit_message>
<xml_diff>
--- a/resources/Data Shape & Roots.docx
+++ b/resources/Data Shape & Roots.docx
@@ -8275,6 +8275,18 @@
     <w:semiHidden/>
     <w:unhideWhenUsed/>
   </w:style>
+  <w:style w:type="character" w:styleId="SubtleEmphasis">
+    <w:name w:val="Subtle Emphasis"/>
+    <w:basedOn w:val="DefaultParagraphFont"/>
+    <w:uiPriority w:val="19"/>
+    <w:qFormat/>
+    <w:rsid w:val="00407BB2"/>
+    <w:rPr>
+      <w:i/>
+      <w:iCs/>
+      <w:color w:val="404040" w:themeColor="text1" w:themeTint="BF"/>
+    </w:rPr>
+  </w:style>
 </w:styles>
 </file>
 

</xml_diff>